<commit_message>
Finished editing Milestone 4 report
</commit_message>
<xml_diff>
--- a/docs/milestone4/Spencer Operations.docx
+++ b/docs/milestone4/Spencer Operations.docx
@@ -24,30 +24,37 @@
         </w:tabs>
         <w:spacing w:after="0" w:line="270" w:lineRule="atLeast"/>
         <w:rPr>
-          <w:rFonts w:ascii="Consolas" w:eastAsia="Times New Roman" w:hAnsi="Consolas" w:cs="Consolas"/>
-          <w:color w:val="333333"/>
-          <w:sz w:val="18"/>
-          <w:szCs w:val="18"/>
-          <w:lang w:eastAsia="en-CA"/>
-        </w:rPr>
-      </w:pPr>
-      <w:r>
-        <w:rPr>
-          <w:rFonts w:ascii="Consolas" w:eastAsia="Times New Roman" w:hAnsi="Consolas" w:cs="Consolas"/>
-          <w:color w:val="333333"/>
-          <w:sz w:val="18"/>
-          <w:szCs w:val="18"/>
-          <w:lang w:eastAsia="en-CA"/>
-        </w:rPr>
-        <w:t xml:space="preserve">Operations: </w:t>
+          <w:rFonts w:ascii="Times New Roman" w:eastAsia="Times New Roman" w:hAnsi="Times New Roman" w:cs="Times New Roman"/>
+          <w:sz w:val="24"/>
+          <w:szCs w:val="24"/>
+          <w:lang w:eastAsia="en-CA"/>
+        </w:rPr>
+      </w:pPr>
+      <w:r>
+        <w:rPr>
+          <w:rFonts w:ascii="Times New Roman" w:eastAsia="Times New Roman" w:hAnsi="Times New Roman" w:cs="Times New Roman"/>
+          <w:b/>
+          <w:sz w:val="24"/>
+          <w:szCs w:val="24"/>
+          <w:lang w:eastAsia="en-CA"/>
+        </w:rPr>
+        <w:t>Operations</w:t>
+      </w:r>
+      <w:r>
+        <w:rPr>
+          <w:rFonts w:ascii="Times New Roman" w:eastAsia="Times New Roman" w:hAnsi="Times New Roman" w:cs="Times New Roman"/>
+          <w:sz w:val="24"/>
+          <w:szCs w:val="24"/>
+          <w:lang w:eastAsia="en-CA"/>
+        </w:rPr>
+        <w:t xml:space="preserve">: </w:t>
       </w:r>
       <w:proofErr w:type="spellStart"/>
       <w:r>
         <w:rPr>
-          <w:rFonts w:ascii="Consolas" w:eastAsia="Times New Roman" w:hAnsi="Consolas" w:cs="Consolas"/>
-          <w:color w:val="333333"/>
-          <w:sz w:val="18"/>
-          <w:szCs w:val="18"/>
+          <w:rFonts w:ascii="Times New Roman" w:eastAsia="Times New Roman" w:hAnsi="Times New Roman" w:cs="Times New Roman"/>
+          <w:sz w:val="24"/>
+          <w:szCs w:val="24"/>
           <w:lang w:eastAsia="en-CA"/>
         </w:rPr>
         <w:t>generatePallets</w:t>
@@ -55,32 +62,20 @@
       <w:proofErr w:type="spellEnd"/>
       <w:r>
         <w:rPr>
-          <w:rFonts w:ascii="Consolas" w:eastAsia="Times New Roman" w:hAnsi="Consolas" w:cs="Consolas"/>
-          <w:color w:val="333333"/>
-          <w:sz w:val="18"/>
-          <w:szCs w:val="18"/>
-          <w:lang w:eastAsia="en-CA"/>
-        </w:rPr>
-        <w:t xml:space="preserve"> </w:t>
-      </w:r>
-      <w:r>
-        <w:rPr>
-          <w:rFonts w:ascii="Consolas" w:eastAsia="Times New Roman" w:hAnsi="Consolas" w:cs="Consolas"/>
-          <w:color w:val="333333"/>
-          <w:sz w:val="18"/>
-          <w:szCs w:val="18"/>
-          <w:lang w:eastAsia="en-CA"/>
-        </w:rPr>
-        <w:t>(</w:t>
+          <w:rFonts w:ascii="Times New Roman" w:eastAsia="Times New Roman" w:hAnsi="Times New Roman" w:cs="Times New Roman"/>
+          <w:sz w:val="24"/>
+          <w:szCs w:val="24"/>
+          <w:lang w:eastAsia="en-CA"/>
+        </w:rPr>
+        <w:t xml:space="preserve"> (</w:t>
       </w:r>
       <w:proofErr w:type="spellStart"/>
       <w:proofErr w:type="gramStart"/>
       <w:r>
         <w:rPr>
-          <w:rFonts w:ascii="Consolas" w:eastAsia="Times New Roman" w:hAnsi="Consolas" w:cs="Consolas"/>
-          <w:color w:val="333333"/>
-          <w:sz w:val="18"/>
-          <w:szCs w:val="18"/>
+          <w:rFonts w:ascii="Times New Roman" w:eastAsia="Times New Roman" w:hAnsi="Times New Roman" w:cs="Times New Roman"/>
+          <w:sz w:val="24"/>
+          <w:szCs w:val="24"/>
           <w:lang w:eastAsia="en-CA"/>
         </w:rPr>
         <w:t>orderList</w:t>
@@ -88,10 +83,9 @@
       <w:proofErr w:type="spellEnd"/>
       <w:r>
         <w:rPr>
-          <w:rFonts w:ascii="Consolas" w:eastAsia="Times New Roman" w:hAnsi="Consolas" w:cs="Consolas"/>
-          <w:color w:val="333333"/>
-          <w:sz w:val="18"/>
-          <w:szCs w:val="18"/>
+          <w:rFonts w:ascii="Times New Roman" w:eastAsia="Times New Roman" w:hAnsi="Times New Roman" w:cs="Times New Roman"/>
+          <w:sz w:val="24"/>
+          <w:szCs w:val="24"/>
           <w:lang w:eastAsia="en-CA"/>
         </w:rPr>
         <w:t>[</w:t>
@@ -99,23 +93,12 @@
       <w:proofErr w:type="gramEnd"/>
       <w:r>
         <w:rPr>
-          <w:rFonts w:ascii="Consolas" w:eastAsia="Times New Roman" w:hAnsi="Consolas" w:cs="Consolas"/>
-          <w:color w:val="333333"/>
-          <w:sz w:val="18"/>
-          <w:szCs w:val="18"/>
-          <w:lang w:eastAsia="en-CA"/>
-        </w:rPr>
-        <w:t>][]: item</w:t>
-      </w:r>
-      <w:r>
-        <w:rPr>
-          <w:rFonts w:ascii="Consolas" w:eastAsia="Times New Roman" w:hAnsi="Consolas" w:cs="Consolas"/>
-          <w:color w:val="333333"/>
-          <w:sz w:val="18"/>
-          <w:szCs w:val="18"/>
-          <w:lang w:eastAsia="en-CA"/>
-        </w:rPr>
-        <w:t>)</w:t>
+          <w:rFonts w:ascii="Times New Roman" w:eastAsia="Times New Roman" w:hAnsi="Times New Roman" w:cs="Times New Roman"/>
+          <w:sz w:val="24"/>
+          <w:szCs w:val="24"/>
+          <w:lang w:eastAsia="en-CA"/>
+        </w:rPr>
+        <w:t>][]: item)</w:t>
       </w:r>
     </w:p>
     <w:p>
@@ -140,32 +123,48 @@
         </w:tabs>
         <w:spacing w:after="0" w:line="270" w:lineRule="atLeast"/>
         <w:rPr>
-          <w:rFonts w:ascii="Consolas" w:eastAsia="Times New Roman" w:hAnsi="Consolas" w:cs="Consolas"/>
-          <w:color w:val="333333"/>
-          <w:sz w:val="18"/>
-          <w:szCs w:val="18"/>
-          <w:lang w:eastAsia="en-CA"/>
-        </w:rPr>
-      </w:pPr>
-      <w:r>
-        <w:rPr>
-          <w:rFonts w:ascii="Consolas" w:eastAsia="Times New Roman" w:hAnsi="Consolas" w:cs="Consolas"/>
-          <w:color w:val="333333"/>
-          <w:sz w:val="18"/>
-          <w:szCs w:val="18"/>
-          <w:lang w:eastAsia="en-CA"/>
-        </w:rPr>
-        <w:t xml:space="preserve">Cross References: </w:t>
-      </w:r>
-      <w:r>
-        <w:rPr>
-          <w:rFonts w:ascii="Consolas" w:eastAsia="Times New Roman" w:hAnsi="Consolas" w:cs="Consolas"/>
-          <w:color w:val="333333"/>
-          <w:sz w:val="18"/>
-          <w:szCs w:val="18"/>
-          <w:lang w:eastAsia="en-CA"/>
-        </w:rPr>
-        <w:t>generate List</w:t>
+          <w:rFonts w:ascii="Times New Roman" w:eastAsia="Times New Roman" w:hAnsi="Times New Roman" w:cs="Times New Roman"/>
+          <w:sz w:val="24"/>
+          <w:szCs w:val="24"/>
+          <w:lang w:eastAsia="en-CA"/>
+        </w:rPr>
+      </w:pPr>
+      <w:r>
+        <w:rPr>
+          <w:rFonts w:ascii="Times New Roman" w:eastAsia="Times New Roman" w:hAnsi="Times New Roman" w:cs="Times New Roman"/>
+          <w:b/>
+          <w:sz w:val="24"/>
+          <w:szCs w:val="24"/>
+          <w:lang w:eastAsia="en-CA"/>
+        </w:rPr>
+        <w:t>Cross References</w:t>
+      </w:r>
+      <w:r>
+        <w:rPr>
+          <w:rFonts w:ascii="Times New Roman" w:eastAsia="Times New Roman" w:hAnsi="Times New Roman" w:cs="Times New Roman"/>
+          <w:sz w:val="24"/>
+          <w:szCs w:val="24"/>
+          <w:lang w:eastAsia="en-CA"/>
+        </w:rPr>
+        <w:t xml:space="preserve">: </w:t>
+      </w:r>
+      <w:r>
+        <w:rPr>
+          <w:rFonts w:ascii="Times New Roman" w:eastAsia="Times New Roman" w:hAnsi="Times New Roman" w:cs="Times New Roman"/>
+          <w:sz w:val="24"/>
+          <w:szCs w:val="24"/>
+          <w:lang w:eastAsia="en-CA"/>
+        </w:rPr>
+        <w:t>use cases: G</w:t>
+      </w:r>
+      <w:r>
+        <w:rPr>
+          <w:rFonts w:ascii="Times New Roman" w:eastAsia="Times New Roman" w:hAnsi="Times New Roman" w:cs="Times New Roman"/>
+          <w:sz w:val="24"/>
+          <w:szCs w:val="24"/>
+          <w:lang w:eastAsia="en-CA"/>
+        </w:rPr>
+        <w:t>enerate List</w:t>
       </w:r>
     </w:p>
     <w:p>
@@ -191,108 +190,39 @@
         <w:spacing w:after="0" w:line="270" w:lineRule="atLeast"/>
         <w:ind w:left="916" w:hanging="916"/>
         <w:rPr>
-          <w:rFonts w:ascii="Consolas" w:eastAsia="Times New Roman" w:hAnsi="Consolas" w:cs="Consolas"/>
-          <w:color w:val="333333"/>
-          <w:sz w:val="18"/>
-          <w:szCs w:val="18"/>
-          <w:lang w:eastAsia="en-CA"/>
-        </w:rPr>
-      </w:pPr>
-      <w:proofErr w:type="spellStart"/>
-      <w:r>
-        <w:rPr>
-          <w:rFonts w:ascii="Consolas" w:eastAsia="Times New Roman" w:hAnsi="Consolas" w:cs="Consolas"/>
-          <w:color w:val="333333"/>
-          <w:sz w:val="18"/>
-          <w:szCs w:val="18"/>
-          <w:lang w:eastAsia="en-CA"/>
-        </w:rPr>
-        <w:t>Preconditiions</w:t>
-      </w:r>
-      <w:proofErr w:type="spellEnd"/>
-      <w:r>
-        <w:rPr>
-          <w:rFonts w:ascii="Consolas" w:eastAsia="Times New Roman" w:hAnsi="Consolas" w:cs="Consolas"/>
-          <w:color w:val="333333"/>
-          <w:sz w:val="18"/>
-          <w:szCs w:val="18"/>
+          <w:rFonts w:ascii="Times New Roman" w:eastAsia="Times New Roman" w:hAnsi="Times New Roman" w:cs="Times New Roman"/>
+          <w:sz w:val="24"/>
+          <w:szCs w:val="24"/>
+          <w:lang w:eastAsia="en-CA"/>
+        </w:rPr>
+      </w:pPr>
+      <w:r>
+        <w:rPr>
+          <w:rFonts w:ascii="Times New Roman" w:eastAsia="Times New Roman" w:hAnsi="Times New Roman" w:cs="Times New Roman"/>
+          <w:b/>
+          <w:sz w:val="24"/>
+          <w:szCs w:val="24"/>
+          <w:lang w:eastAsia="en-CA"/>
+        </w:rPr>
+        <w:t>Preconditions</w:t>
+      </w:r>
+      <w:r>
+        <w:rPr>
+          <w:rFonts w:ascii="Times New Roman" w:eastAsia="Times New Roman" w:hAnsi="Times New Roman" w:cs="Times New Roman"/>
+          <w:sz w:val="24"/>
+          <w:szCs w:val="24"/>
           <w:lang w:eastAsia="en-CA"/>
         </w:rPr>
         <w:t>:</w:t>
-      </w:r>
-      <w:r>
-        <w:rPr>
-          <w:rFonts w:ascii="Consolas" w:eastAsia="Times New Roman" w:hAnsi="Consolas" w:cs="Consolas"/>
-          <w:color w:val="333333"/>
-          <w:sz w:val="18"/>
-          <w:szCs w:val="18"/>
-          <w:lang w:eastAsia="en-CA"/>
-        </w:rPr>
-        <w:tab/>
-      </w:r>
-      <w:r>
-        <w:rPr>
-          <w:rFonts w:ascii="Consolas" w:eastAsia="Times New Roman" w:hAnsi="Consolas" w:cs="Consolas"/>
-          <w:color w:val="333333"/>
-          <w:sz w:val="18"/>
-          <w:szCs w:val="18"/>
-          <w:lang w:eastAsia="en-CA"/>
-        </w:rPr>
-        <w:t>The information in the database is sorted into pallets already</w:t>
-      </w:r>
-      <w:r>
-        <w:rPr>
-          <w:rFonts w:ascii="Consolas" w:eastAsia="Times New Roman" w:hAnsi="Consolas" w:cs="Consolas"/>
-          <w:color w:val="333333"/>
-          <w:sz w:val="18"/>
-          <w:szCs w:val="18"/>
-          <w:lang w:eastAsia="en-CA"/>
-        </w:rPr>
-        <w:tab/>
-      </w:r>
-      <w:r>
-        <w:rPr>
-          <w:rFonts w:ascii="Consolas" w:eastAsia="Times New Roman" w:hAnsi="Consolas" w:cs="Consolas"/>
-          <w:color w:val="333333"/>
-          <w:sz w:val="18"/>
-          <w:szCs w:val="18"/>
-          <w:lang w:eastAsia="en-CA"/>
-        </w:rPr>
-        <w:t> </w:t>
-      </w:r>
-      <w:r>
-        <w:rPr>
-          <w:rFonts w:ascii="Consolas" w:eastAsia="Times New Roman" w:hAnsi="Consolas" w:cs="Consolas"/>
-          <w:color w:val="333333"/>
-          <w:sz w:val="18"/>
-          <w:szCs w:val="18"/>
-          <w:lang w:eastAsia="en-CA"/>
-        </w:rPr>
-        <w:t xml:space="preserve"> </w:t>
-      </w:r>
-      <w:r>
-        <w:rPr>
-          <w:rFonts w:ascii="Consolas" w:eastAsia="Times New Roman" w:hAnsi="Consolas" w:cs="Consolas"/>
-          <w:color w:val="333333"/>
-          <w:sz w:val="18"/>
-          <w:szCs w:val="18"/>
-          <w:lang w:eastAsia="en-CA"/>
-        </w:rPr>
-        <w:t>         </w:t>
-      </w:r>
-      <w:r>
-        <w:rPr>
-          <w:rFonts w:ascii="Consolas" w:eastAsia="Times New Roman" w:hAnsi="Consolas" w:cs="Consolas"/>
-          <w:color w:val="333333"/>
-          <w:sz w:val="18"/>
-          <w:szCs w:val="18"/>
-          <w:lang w:eastAsia="en-CA"/>
-        </w:rPr>
-        <w:tab/>
       </w:r>
     </w:p>
     <w:p>
       <w:pPr>
+        <w:pStyle w:val="ListParagraph"/>
+        <w:numPr>
+          <w:ilvl w:val="0"/>
+          <w:numId w:val="1"/>
+        </w:numPr>
         <w:tabs>
           <w:tab w:val="left" w:pos="916"/>
           <w:tab w:val="left" w:pos="1832"/>
@@ -312,41 +242,115 @@
           <w:tab w:val="left" w:pos="14656"/>
         </w:tabs>
         <w:spacing w:after="0" w:line="270" w:lineRule="atLeast"/>
-        <w:ind w:left="916" w:hanging="916"/>
-        <w:rPr>
-          <w:rFonts w:ascii="Consolas" w:eastAsia="Times New Roman" w:hAnsi="Consolas" w:cs="Consolas"/>
-          <w:color w:val="333333"/>
-          <w:sz w:val="18"/>
-          <w:szCs w:val="18"/>
-          <w:lang w:eastAsia="en-CA"/>
-        </w:rPr>
-      </w:pPr>
-      <w:r>
-        <w:rPr>
-          <w:rFonts w:ascii="Consolas" w:eastAsia="Times New Roman" w:hAnsi="Consolas" w:cs="Consolas"/>
-          <w:color w:val="333333"/>
-          <w:sz w:val="18"/>
-          <w:szCs w:val="18"/>
+        <w:rPr>
+          <w:rFonts w:ascii="Times New Roman" w:eastAsia="Times New Roman" w:hAnsi="Times New Roman" w:cs="Times New Roman"/>
+          <w:sz w:val="24"/>
+          <w:szCs w:val="24"/>
+          <w:lang w:eastAsia="en-CA"/>
+        </w:rPr>
+      </w:pPr>
+      <w:r>
+        <w:rPr>
+          <w:rFonts w:ascii="Times New Roman" w:eastAsia="Times New Roman" w:hAnsi="Times New Roman" w:cs="Times New Roman"/>
+          <w:sz w:val="24"/>
+          <w:szCs w:val="24"/>
+          <w:lang w:eastAsia="en-CA"/>
+        </w:rPr>
+        <w:t>The information in the database is sorted into</w:t>
+      </w:r>
+      <w:r>
+        <w:rPr>
+          <w:rFonts w:ascii="Times New Roman" w:eastAsia="Times New Roman" w:hAnsi="Times New Roman" w:cs="Times New Roman"/>
+          <w:sz w:val="24"/>
+          <w:szCs w:val="24"/>
+          <w:lang w:eastAsia="en-CA"/>
+        </w:rPr>
+        <w:t xml:space="preserve"> pallets</w:t>
+      </w:r>
+      <w:r>
+        <w:rPr>
+          <w:rFonts w:ascii="Times New Roman" w:eastAsia="Times New Roman" w:hAnsi="Times New Roman" w:cs="Times New Roman"/>
+          <w:sz w:val="24"/>
+          <w:szCs w:val="24"/>
           <w:lang w:eastAsia="en-CA"/>
         </w:rPr>
         <w:tab/>
       </w:r>
       <w:r>
         <w:rPr>
-          <w:rFonts w:ascii="Consolas" w:eastAsia="Times New Roman" w:hAnsi="Consolas" w:cs="Consolas"/>
-          <w:color w:val="333333"/>
-          <w:sz w:val="18"/>
-          <w:szCs w:val="18"/>
+          <w:rFonts w:ascii="Times New Roman" w:eastAsia="Times New Roman" w:hAnsi="Times New Roman" w:cs="Times New Roman"/>
+          <w:sz w:val="24"/>
+          <w:szCs w:val="24"/>
+          <w:lang w:eastAsia="en-CA"/>
+        </w:rPr>
+        <w:t> </w:t>
+      </w:r>
+      <w:r>
+        <w:rPr>
+          <w:rFonts w:ascii="Times New Roman" w:eastAsia="Times New Roman" w:hAnsi="Times New Roman" w:cs="Times New Roman"/>
+          <w:sz w:val="24"/>
+          <w:szCs w:val="24"/>
+          <w:lang w:eastAsia="en-CA"/>
+        </w:rPr>
+        <w:t xml:space="preserve"> </w:t>
+      </w:r>
+      <w:r>
+        <w:rPr>
+          <w:rFonts w:ascii="Times New Roman" w:eastAsia="Times New Roman" w:hAnsi="Times New Roman" w:cs="Times New Roman"/>
+          <w:sz w:val="24"/>
+          <w:szCs w:val="24"/>
+          <w:lang w:eastAsia="en-CA"/>
+        </w:rPr>
+        <w:t>         </w:t>
+      </w:r>
+      <w:r>
+        <w:rPr>
+          <w:rFonts w:ascii="Times New Roman" w:eastAsia="Times New Roman" w:hAnsi="Times New Roman" w:cs="Times New Roman"/>
+          <w:sz w:val="24"/>
+          <w:szCs w:val="24"/>
           <w:lang w:eastAsia="en-CA"/>
         </w:rPr>
         <w:tab/>
       </w:r>
-      <w:r>
-        <w:rPr>
-          <w:rFonts w:ascii="Consolas" w:eastAsia="Times New Roman" w:hAnsi="Consolas" w:cs="Consolas"/>
-          <w:color w:val="333333"/>
-          <w:sz w:val="18"/>
-          <w:szCs w:val="18"/>
+    </w:p>
+    <w:p>
+      <w:pPr>
+        <w:pStyle w:val="ListParagraph"/>
+        <w:numPr>
+          <w:ilvl w:val="0"/>
+          <w:numId w:val="1"/>
+        </w:numPr>
+        <w:tabs>
+          <w:tab w:val="left" w:pos="916"/>
+          <w:tab w:val="left" w:pos="1832"/>
+          <w:tab w:val="left" w:pos="2748"/>
+          <w:tab w:val="left" w:pos="3664"/>
+          <w:tab w:val="left" w:pos="4580"/>
+          <w:tab w:val="left" w:pos="5496"/>
+          <w:tab w:val="left" w:pos="6412"/>
+          <w:tab w:val="left" w:pos="7328"/>
+          <w:tab w:val="left" w:pos="8244"/>
+          <w:tab w:val="left" w:pos="9160"/>
+          <w:tab w:val="left" w:pos="10076"/>
+          <w:tab w:val="left" w:pos="10992"/>
+          <w:tab w:val="left" w:pos="11908"/>
+          <w:tab w:val="left" w:pos="12824"/>
+          <w:tab w:val="left" w:pos="13740"/>
+          <w:tab w:val="left" w:pos="14656"/>
+        </w:tabs>
+        <w:spacing w:after="0" w:line="270" w:lineRule="atLeast"/>
+        <w:rPr>
+          <w:rFonts w:ascii="Times New Roman" w:eastAsia="Times New Roman" w:hAnsi="Times New Roman" w:cs="Times New Roman"/>
+          <w:sz w:val="24"/>
+          <w:szCs w:val="24"/>
+          <w:lang w:eastAsia="en-CA"/>
+        </w:rPr>
+      </w:pPr>
+      <w:r>
+        <w:rPr>
+          <w:rFonts w:ascii="Times New Roman" w:eastAsia="Times New Roman" w:hAnsi="Times New Roman" w:cs="Times New Roman"/>
+          <w:sz w:val="24"/>
+          <w:szCs w:val="24"/>
           <w:lang w:eastAsia="en-CA"/>
         </w:rPr>
         <w:t>The information is in a doubly linked list.</w:t>
@@ -374,20 +378,19 @@
         </w:tabs>
         <w:spacing w:after="0" w:line="270" w:lineRule="atLeast"/>
         <w:rPr>
-          <w:rFonts w:ascii="Consolas" w:eastAsia="Times New Roman" w:hAnsi="Consolas" w:cs="Consolas"/>
-          <w:color w:val="333333"/>
-          <w:sz w:val="18"/>
-          <w:szCs w:val="18"/>
+          <w:rFonts w:ascii="Times New Roman" w:eastAsia="Times New Roman" w:hAnsi="Times New Roman" w:cs="Times New Roman"/>
+          <w:sz w:val="24"/>
+          <w:szCs w:val="24"/>
           <w:lang w:eastAsia="en-CA"/>
         </w:rPr>
       </w:pPr>
       <w:proofErr w:type="spellStart"/>
       <w:r>
         <w:rPr>
-          <w:rFonts w:ascii="Consolas" w:eastAsia="Times New Roman" w:hAnsi="Consolas" w:cs="Consolas"/>
-          <w:color w:val="333333"/>
-          <w:sz w:val="18"/>
-          <w:szCs w:val="18"/>
+          <w:rFonts w:ascii="Times New Roman" w:eastAsia="Times New Roman" w:hAnsi="Times New Roman" w:cs="Times New Roman"/>
+          <w:b/>
+          <w:sz w:val="24"/>
+          <w:szCs w:val="24"/>
           <w:lang w:eastAsia="en-CA"/>
         </w:rPr>
         <w:t>Postconditions</w:t>
@@ -395,10 +398,9 @@
       <w:proofErr w:type="spellEnd"/>
       <w:r>
         <w:rPr>
-          <w:rFonts w:ascii="Consolas" w:eastAsia="Times New Roman" w:hAnsi="Consolas" w:cs="Consolas"/>
-          <w:color w:val="333333"/>
-          <w:sz w:val="18"/>
-          <w:szCs w:val="18"/>
+          <w:rFonts w:ascii="Times New Roman" w:eastAsia="Times New Roman" w:hAnsi="Times New Roman" w:cs="Times New Roman"/>
+          <w:sz w:val="24"/>
+          <w:szCs w:val="24"/>
           <w:lang w:eastAsia="en-CA"/>
         </w:rPr>
         <w:t xml:space="preserve">: </w:t>
@@ -406,6 +408,11 @@
     </w:p>
     <w:p>
       <w:pPr>
+        <w:pStyle w:val="ListParagraph"/>
+        <w:numPr>
+          <w:ilvl w:val="0"/>
+          <w:numId w:val="2"/>
+        </w:numPr>
         <w:tabs>
           <w:tab w:val="left" w:pos="916"/>
           <w:tab w:val="left" w:pos="1832"/>
@@ -426,32 +433,29 @@
         </w:tabs>
         <w:spacing w:after="0" w:line="270" w:lineRule="atLeast"/>
         <w:rPr>
-          <w:rFonts w:ascii="Consolas" w:eastAsia="Times New Roman" w:hAnsi="Consolas" w:cs="Consolas"/>
-          <w:color w:val="333333"/>
-          <w:sz w:val="18"/>
-          <w:szCs w:val="18"/>
-          <w:lang w:eastAsia="en-CA"/>
-        </w:rPr>
-      </w:pPr>
-      <w:r>
-        <w:rPr>
-          <w:rFonts w:ascii="Consolas" w:eastAsia="Times New Roman" w:hAnsi="Consolas" w:cs="Consolas"/>
-          <w:color w:val="333333"/>
-          <w:sz w:val="18"/>
-          <w:szCs w:val="18"/>
-          <w:lang w:eastAsia="en-CA"/>
-        </w:rPr>
-        <w:t>                  </w:t>
-      </w:r>
-      <w:r>
-        <w:rPr>
-          <w:rFonts w:ascii="Consolas" w:eastAsia="Times New Roman" w:hAnsi="Consolas" w:cs="Consolas"/>
-          <w:color w:val="333333"/>
-          <w:sz w:val="18"/>
-          <w:szCs w:val="18"/>
-          <w:lang w:eastAsia="en-CA"/>
-        </w:rPr>
-        <w:t>The list of items is generated in a printable list which is displayed</w:t>
+          <w:rFonts w:ascii="Times New Roman" w:eastAsia="Times New Roman" w:hAnsi="Times New Roman" w:cs="Times New Roman"/>
+          <w:sz w:val="24"/>
+          <w:szCs w:val="24"/>
+          <w:lang w:eastAsia="en-CA"/>
+        </w:rPr>
+      </w:pPr>
+      <w:r>
+        <w:rPr>
+          <w:rFonts w:ascii="Times New Roman" w:eastAsia="Times New Roman" w:hAnsi="Times New Roman" w:cs="Times New Roman"/>
+          <w:sz w:val="24"/>
+          <w:szCs w:val="24"/>
+          <w:lang w:eastAsia="en-CA"/>
+        </w:rPr>
+        <w:t xml:space="preserve">The list of items is generated in a printable </w:t>
+      </w:r>
+      <w:r>
+        <w:rPr>
+          <w:rFonts w:ascii="Times New Roman" w:eastAsia="Times New Roman" w:hAnsi="Times New Roman" w:cs="Times New Roman"/>
+          <w:sz w:val="24"/>
+          <w:szCs w:val="24"/>
+          <w:lang w:eastAsia="en-CA"/>
+        </w:rPr>
+        <w:t>list that can be displayed.</w:t>
       </w:r>
     </w:p>
     <w:p>
@@ -476,29 +480,26 @@
         </w:tabs>
         <w:spacing w:after="0" w:line="270" w:lineRule="atLeast"/>
         <w:rPr>
-          <w:rFonts w:ascii="Consolas" w:eastAsia="Times New Roman" w:hAnsi="Consolas" w:cs="Consolas"/>
-          <w:color w:val="333333"/>
-          <w:sz w:val="18"/>
-          <w:szCs w:val="18"/>
-          <w:lang w:eastAsia="en-CA"/>
-        </w:rPr>
-      </w:pPr>
-      <w:r>
-        <w:rPr>
-          <w:rFonts w:ascii="Consolas" w:eastAsia="Times New Roman" w:hAnsi="Consolas" w:cs="Consolas"/>
-          <w:color w:val="333333"/>
-          <w:sz w:val="18"/>
-          <w:szCs w:val="18"/>
+          <w:rFonts w:ascii="Times New Roman" w:eastAsia="Times New Roman" w:hAnsi="Times New Roman" w:cs="Times New Roman"/>
+          <w:sz w:val="24"/>
+          <w:szCs w:val="24"/>
+          <w:lang w:eastAsia="en-CA"/>
+        </w:rPr>
+      </w:pPr>
+      <w:r>
+        <w:rPr>
+          <w:rFonts w:ascii="Times New Roman" w:eastAsia="Times New Roman" w:hAnsi="Times New Roman" w:cs="Times New Roman"/>
+          <w:sz w:val="24"/>
+          <w:szCs w:val="24"/>
           <w:lang w:eastAsia="en-CA"/>
         </w:rPr>
         <w:t>                                              </w:t>
       </w:r>
       <w:r>
         <w:rPr>
-          <w:rFonts w:ascii="Consolas" w:eastAsia="Times New Roman" w:hAnsi="Consolas" w:cs="Consolas"/>
-          <w:color w:val="333333"/>
-          <w:sz w:val="18"/>
-          <w:szCs w:val="18"/>
+          <w:rFonts w:ascii="Times New Roman" w:eastAsia="Times New Roman" w:hAnsi="Times New Roman" w:cs="Times New Roman"/>
+          <w:sz w:val="24"/>
+          <w:szCs w:val="24"/>
           <w:lang w:eastAsia="en-CA"/>
         </w:rPr>
         <w:t>     </w:t>
@@ -526,10 +527,9 @@
         </w:tabs>
         <w:spacing w:after="0" w:line="270" w:lineRule="atLeast"/>
         <w:rPr>
-          <w:rFonts w:ascii="Consolas" w:eastAsia="Times New Roman" w:hAnsi="Consolas" w:cs="Consolas"/>
-          <w:color w:val="333333"/>
-          <w:sz w:val="18"/>
-          <w:szCs w:val="18"/>
+          <w:rFonts w:ascii="Times New Roman" w:eastAsia="Times New Roman" w:hAnsi="Times New Roman" w:cs="Times New Roman"/>
+          <w:sz w:val="24"/>
+          <w:szCs w:val="24"/>
           <w:lang w:eastAsia="en-CA"/>
         </w:rPr>
       </w:pPr>
@@ -556,31 +556,38 @@
         </w:tabs>
         <w:spacing w:after="0" w:line="270" w:lineRule="atLeast"/>
         <w:rPr>
-          <w:rFonts w:ascii="Consolas" w:eastAsia="Times New Roman" w:hAnsi="Consolas" w:cs="Consolas"/>
-          <w:color w:val="333333"/>
-          <w:sz w:val="18"/>
-          <w:szCs w:val="18"/>
-          <w:lang w:eastAsia="en-CA"/>
-        </w:rPr>
-      </w:pPr>
-      <w:r>
-        <w:rPr>
-          <w:rFonts w:ascii="Consolas" w:eastAsia="Times New Roman" w:hAnsi="Consolas" w:cs="Consolas"/>
-          <w:color w:val="333333"/>
-          <w:sz w:val="18"/>
-          <w:szCs w:val="18"/>
-          <w:lang w:eastAsia="en-CA"/>
-        </w:rPr>
-        <w:t xml:space="preserve">Operations: </w:t>
+          <w:rFonts w:ascii="Times New Roman" w:eastAsia="Times New Roman" w:hAnsi="Times New Roman" w:cs="Times New Roman"/>
+          <w:sz w:val="24"/>
+          <w:szCs w:val="24"/>
+          <w:lang w:eastAsia="en-CA"/>
+        </w:rPr>
+      </w:pPr>
+      <w:r>
+        <w:rPr>
+          <w:rFonts w:ascii="Times New Roman" w:eastAsia="Times New Roman" w:hAnsi="Times New Roman" w:cs="Times New Roman"/>
+          <w:b/>
+          <w:sz w:val="24"/>
+          <w:szCs w:val="24"/>
+          <w:lang w:eastAsia="en-CA"/>
+        </w:rPr>
+        <w:t>Operations</w:t>
+      </w:r>
+      <w:r>
+        <w:rPr>
+          <w:rFonts w:ascii="Times New Roman" w:eastAsia="Times New Roman" w:hAnsi="Times New Roman" w:cs="Times New Roman"/>
+          <w:sz w:val="24"/>
+          <w:szCs w:val="24"/>
+          <w:lang w:eastAsia="en-CA"/>
+        </w:rPr>
+        <w:t xml:space="preserve">: </w:t>
       </w:r>
       <w:proofErr w:type="spellStart"/>
       <w:proofErr w:type="gramStart"/>
       <w:r>
         <w:rPr>
-          <w:rFonts w:ascii="Consolas" w:eastAsia="Times New Roman" w:hAnsi="Consolas" w:cs="Consolas"/>
-          <w:color w:val="333333"/>
-          <w:sz w:val="18"/>
-          <w:szCs w:val="18"/>
+          <w:rFonts w:ascii="Times New Roman" w:eastAsia="Times New Roman" w:hAnsi="Times New Roman" w:cs="Times New Roman"/>
+          <w:sz w:val="24"/>
+          <w:szCs w:val="24"/>
           <w:lang w:eastAsia="en-CA"/>
         </w:rPr>
         <w:t>printList</w:t>
@@ -588,10 +595,9 @@
       <w:proofErr w:type="spellEnd"/>
       <w:r>
         <w:rPr>
-          <w:rFonts w:ascii="Consolas" w:eastAsia="Times New Roman" w:hAnsi="Consolas" w:cs="Consolas"/>
-          <w:color w:val="333333"/>
-          <w:sz w:val="18"/>
-          <w:szCs w:val="18"/>
+          <w:rFonts w:ascii="Times New Roman" w:eastAsia="Times New Roman" w:hAnsi="Times New Roman" w:cs="Times New Roman"/>
+          <w:sz w:val="24"/>
+          <w:szCs w:val="24"/>
           <w:lang w:eastAsia="en-CA"/>
         </w:rPr>
         <w:t>(</w:t>
@@ -600,10 +606,9 @@
       <w:proofErr w:type="gramEnd"/>
       <w:r>
         <w:rPr>
-          <w:rFonts w:ascii="Consolas" w:eastAsia="Times New Roman" w:hAnsi="Consolas" w:cs="Consolas"/>
-          <w:color w:val="333333"/>
-          <w:sz w:val="18"/>
-          <w:szCs w:val="18"/>
+          <w:rFonts w:ascii="Times New Roman" w:eastAsia="Times New Roman" w:hAnsi="Times New Roman" w:cs="Times New Roman"/>
+          <w:sz w:val="24"/>
+          <w:szCs w:val="24"/>
           <w:lang w:eastAsia="en-CA"/>
         </w:rPr>
         <w:t>orderList</w:t>
@@ -611,20 +616,18 @@
       <w:proofErr w:type="spellEnd"/>
       <w:r>
         <w:rPr>
-          <w:rFonts w:ascii="Consolas" w:eastAsia="Times New Roman" w:hAnsi="Consolas" w:cs="Consolas"/>
-          <w:color w:val="333333"/>
-          <w:sz w:val="18"/>
-          <w:szCs w:val="18"/>
+          <w:rFonts w:ascii="Times New Roman" w:eastAsia="Times New Roman" w:hAnsi="Times New Roman" w:cs="Times New Roman"/>
+          <w:sz w:val="24"/>
+          <w:szCs w:val="24"/>
           <w:lang w:eastAsia="en-CA"/>
         </w:rPr>
         <w:t>[][]: item</w:t>
       </w:r>
       <w:r>
         <w:rPr>
-          <w:rFonts w:ascii="Consolas" w:eastAsia="Times New Roman" w:hAnsi="Consolas" w:cs="Consolas"/>
-          <w:color w:val="333333"/>
-          <w:sz w:val="18"/>
-          <w:szCs w:val="18"/>
+          <w:rFonts w:ascii="Times New Roman" w:eastAsia="Times New Roman" w:hAnsi="Times New Roman" w:cs="Times New Roman"/>
+          <w:sz w:val="24"/>
+          <w:szCs w:val="24"/>
           <w:lang w:eastAsia="en-CA"/>
         </w:rPr>
         <w:t>)</w:t>
@@ -652,32 +655,39 @@
         </w:tabs>
         <w:spacing w:after="0" w:line="270" w:lineRule="atLeast"/>
         <w:rPr>
-          <w:rFonts w:ascii="Consolas" w:eastAsia="Times New Roman" w:hAnsi="Consolas" w:cs="Consolas"/>
-          <w:color w:val="333333"/>
-          <w:sz w:val="18"/>
-          <w:szCs w:val="18"/>
-          <w:lang w:eastAsia="en-CA"/>
-        </w:rPr>
-      </w:pPr>
-      <w:r>
-        <w:rPr>
-          <w:rFonts w:ascii="Consolas" w:eastAsia="Times New Roman" w:hAnsi="Consolas" w:cs="Consolas"/>
-          <w:color w:val="333333"/>
-          <w:sz w:val="18"/>
-          <w:szCs w:val="18"/>
-          <w:lang w:eastAsia="en-CA"/>
-        </w:rPr>
-        <w:t xml:space="preserve">Cross References: use cases: </w:t>
-      </w:r>
-      <w:r>
-        <w:rPr>
-          <w:rFonts w:ascii="Consolas" w:eastAsia="Times New Roman" w:hAnsi="Consolas" w:cs="Consolas"/>
-          <w:color w:val="333333"/>
-          <w:sz w:val="18"/>
-          <w:szCs w:val="18"/>
-          <w:lang w:eastAsia="en-CA"/>
-        </w:rPr>
-        <w:t>generate list</w:t>
+          <w:rFonts w:ascii="Times New Roman" w:eastAsia="Times New Roman" w:hAnsi="Times New Roman" w:cs="Times New Roman"/>
+          <w:sz w:val="24"/>
+          <w:szCs w:val="24"/>
+          <w:lang w:eastAsia="en-CA"/>
+        </w:rPr>
+      </w:pPr>
+      <w:r>
+        <w:rPr>
+          <w:rFonts w:ascii="Times New Roman" w:eastAsia="Times New Roman" w:hAnsi="Times New Roman" w:cs="Times New Roman"/>
+          <w:b/>
+          <w:sz w:val="24"/>
+          <w:szCs w:val="24"/>
+          <w:lang w:eastAsia="en-CA"/>
+        </w:rPr>
+        <w:t>Cross References</w:t>
+      </w:r>
+      <w:r>
+        <w:rPr>
+          <w:rFonts w:ascii="Times New Roman" w:eastAsia="Times New Roman" w:hAnsi="Times New Roman" w:cs="Times New Roman"/>
+          <w:sz w:val="24"/>
+          <w:szCs w:val="24"/>
+          <w:lang w:eastAsia="en-CA"/>
+        </w:rPr>
+        <w:t xml:space="preserve">: use cases: </w:t>
+      </w:r>
+      <w:r>
+        <w:rPr>
+          <w:rFonts w:ascii="Times New Roman" w:eastAsia="Times New Roman" w:hAnsi="Times New Roman" w:cs="Times New Roman"/>
+          <w:sz w:val="24"/>
+          <w:szCs w:val="24"/>
+          <w:lang w:eastAsia="en-CA"/>
+        </w:rPr>
+        <w:t>Generate List</w:t>
       </w:r>
     </w:p>
     <w:p>
@@ -702,56 +712,39 @@
         </w:tabs>
         <w:spacing w:after="0" w:line="270" w:lineRule="atLeast"/>
         <w:rPr>
-          <w:rFonts w:ascii="Consolas" w:eastAsia="Times New Roman" w:hAnsi="Consolas" w:cs="Consolas"/>
-          <w:color w:val="333333"/>
-          <w:sz w:val="18"/>
-          <w:szCs w:val="18"/>
-          <w:lang w:eastAsia="en-CA"/>
-        </w:rPr>
-      </w:pPr>
-      <w:r>
-        <w:rPr>
-          <w:rFonts w:ascii="Consolas" w:eastAsia="Times New Roman" w:hAnsi="Consolas" w:cs="Consolas"/>
-          <w:color w:val="333333"/>
-          <w:sz w:val="18"/>
-          <w:szCs w:val="18"/>
-          <w:lang w:eastAsia="en-CA"/>
-        </w:rPr>
-        <w:t xml:space="preserve">Preconditions: </w:t>
-      </w:r>
-      <w:r>
-        <w:rPr>
-          <w:rFonts w:ascii="Consolas" w:eastAsia="Times New Roman" w:hAnsi="Consolas" w:cs="Consolas"/>
-          <w:color w:val="333333"/>
-          <w:sz w:val="18"/>
-          <w:szCs w:val="18"/>
-          <w:lang w:eastAsia="en-CA"/>
-        </w:rPr>
-        <w:tab/>
-      </w:r>
-      <w:r>
-        <w:rPr>
-          <w:rFonts w:ascii="Consolas" w:eastAsia="Times New Roman" w:hAnsi="Consolas" w:cs="Consolas"/>
-          <w:color w:val="333333"/>
-          <w:sz w:val="18"/>
-          <w:szCs w:val="18"/>
-          <w:lang w:eastAsia="en-CA"/>
-        </w:rPr>
-        <w:t>The information in the database is sorted into pallets already</w:t>
-      </w:r>
-      <w:r>
-        <w:rPr>
-          <w:rFonts w:ascii="Consolas" w:eastAsia="Times New Roman" w:hAnsi="Consolas" w:cs="Consolas"/>
-          <w:color w:val="333333"/>
-          <w:sz w:val="18"/>
-          <w:szCs w:val="18"/>
-          <w:lang w:eastAsia="en-CA"/>
-        </w:rPr>
-        <w:t xml:space="preserve"> </w:t>
+          <w:rFonts w:ascii="Times New Roman" w:eastAsia="Times New Roman" w:hAnsi="Times New Roman" w:cs="Times New Roman"/>
+          <w:sz w:val="24"/>
+          <w:szCs w:val="24"/>
+          <w:lang w:eastAsia="en-CA"/>
+        </w:rPr>
+      </w:pPr>
+      <w:r>
+        <w:rPr>
+          <w:rFonts w:ascii="Times New Roman" w:eastAsia="Times New Roman" w:hAnsi="Times New Roman" w:cs="Times New Roman"/>
+          <w:b/>
+          <w:sz w:val="24"/>
+          <w:szCs w:val="24"/>
+          <w:lang w:eastAsia="en-CA"/>
+        </w:rPr>
+        <w:t>Preconditions</w:t>
+      </w:r>
+      <w:r>
+        <w:rPr>
+          <w:rFonts w:ascii="Times New Roman" w:eastAsia="Times New Roman" w:hAnsi="Times New Roman" w:cs="Times New Roman"/>
+          <w:sz w:val="24"/>
+          <w:szCs w:val="24"/>
+          <w:lang w:eastAsia="en-CA"/>
+        </w:rPr>
+        <w:t>:</w:t>
       </w:r>
     </w:p>
     <w:p>
       <w:pPr>
+        <w:pStyle w:val="ListParagraph"/>
+        <w:numPr>
+          <w:ilvl w:val="0"/>
+          <w:numId w:val="1"/>
+        </w:numPr>
         <w:tabs>
           <w:tab w:val="left" w:pos="916"/>
           <w:tab w:val="left" w:pos="1832"/>
@@ -772,47 +765,57 @@
         </w:tabs>
         <w:spacing w:after="0" w:line="270" w:lineRule="atLeast"/>
         <w:rPr>
-          <w:rFonts w:ascii="Consolas" w:eastAsia="Times New Roman" w:hAnsi="Consolas" w:cs="Consolas"/>
-          <w:color w:val="333333"/>
-          <w:sz w:val="18"/>
-          <w:szCs w:val="18"/>
-          <w:lang w:eastAsia="en-CA"/>
-        </w:rPr>
-      </w:pPr>
-      <w:r>
-        <w:rPr>
-          <w:rFonts w:ascii="Consolas" w:eastAsia="Times New Roman" w:hAnsi="Consolas" w:cs="Consolas"/>
-          <w:color w:val="333333"/>
-          <w:sz w:val="18"/>
-          <w:szCs w:val="18"/>
+          <w:rFonts w:ascii="Times New Roman" w:eastAsia="Times New Roman" w:hAnsi="Times New Roman" w:cs="Times New Roman"/>
+          <w:sz w:val="24"/>
+          <w:szCs w:val="24"/>
+          <w:lang w:eastAsia="en-CA"/>
+        </w:rPr>
+      </w:pPr>
+      <w:r>
+        <w:rPr>
+          <w:rFonts w:ascii="Times New Roman" w:eastAsia="Times New Roman" w:hAnsi="Times New Roman" w:cs="Times New Roman"/>
+          <w:sz w:val="24"/>
+          <w:szCs w:val="24"/>
+          <w:lang w:eastAsia="en-CA"/>
+        </w:rPr>
+        <w:t>The information in the database is sorted into</w:t>
+      </w:r>
+      <w:r>
+        <w:rPr>
+          <w:rFonts w:ascii="Times New Roman" w:eastAsia="Times New Roman" w:hAnsi="Times New Roman" w:cs="Times New Roman"/>
+          <w:sz w:val="24"/>
+          <w:szCs w:val="24"/>
+          <w:lang w:eastAsia="en-CA"/>
+        </w:rPr>
+        <w:t xml:space="preserve"> pallets</w:t>
+      </w:r>
+      <w:r>
+        <w:rPr>
+          <w:rFonts w:ascii="Times New Roman" w:eastAsia="Times New Roman" w:hAnsi="Times New Roman" w:cs="Times New Roman"/>
+          <w:sz w:val="24"/>
+          <w:szCs w:val="24"/>
           <w:lang w:eastAsia="en-CA"/>
         </w:rPr>
         <w:tab/>
-      </w:r>
-      <w:r>
-        <w:rPr>
-          <w:rFonts w:ascii="Consolas" w:eastAsia="Times New Roman" w:hAnsi="Consolas" w:cs="Consolas"/>
-          <w:color w:val="333333"/>
-          <w:sz w:val="18"/>
-          <w:szCs w:val="18"/>
+        <w:t>           </w:t>
+      </w:r>
+      <w:r>
+        <w:rPr>
+          <w:rFonts w:ascii="Times New Roman" w:eastAsia="Times New Roman" w:hAnsi="Times New Roman" w:cs="Times New Roman"/>
+          <w:sz w:val="24"/>
+          <w:szCs w:val="24"/>
           <w:lang w:eastAsia="en-CA"/>
         </w:rPr>
         <w:tab/>
-        <w:t>T</w:t>
-      </w:r>
-      <w:r>
-        <w:rPr>
-          <w:rFonts w:ascii="Consolas" w:eastAsia="Times New Roman" w:hAnsi="Consolas" w:cs="Consolas"/>
-          <w:color w:val="333333"/>
-          <w:sz w:val="18"/>
-          <w:szCs w:val="18"/>
-          <w:lang w:eastAsia="en-CA"/>
-        </w:rPr>
-        <w:t>he information is in a doubly linked list.</w:t>
       </w:r>
     </w:p>
     <w:p>
       <w:pPr>
+        <w:pStyle w:val="ListParagraph"/>
+        <w:numPr>
+          <w:ilvl w:val="0"/>
+          <w:numId w:val="1"/>
+        </w:numPr>
         <w:tabs>
           <w:tab w:val="left" w:pos="916"/>
           <w:tab w:val="left" w:pos="1832"/>
@@ -833,34 +836,20 @@
         </w:tabs>
         <w:spacing w:after="0" w:line="270" w:lineRule="atLeast"/>
         <w:rPr>
-          <w:rFonts w:ascii="Consolas" w:eastAsia="Times New Roman" w:hAnsi="Consolas" w:cs="Consolas"/>
-          <w:color w:val="333333"/>
-          <w:sz w:val="18"/>
-          <w:szCs w:val="18"/>
-          <w:lang w:eastAsia="en-CA"/>
-        </w:rPr>
-      </w:pPr>
-      <w:proofErr w:type="spellStart"/>
-      <w:r>
-        <w:rPr>
-          <w:rFonts w:ascii="Consolas" w:eastAsia="Times New Roman" w:hAnsi="Consolas" w:cs="Consolas"/>
-          <w:color w:val="333333"/>
-          <w:sz w:val="18"/>
-          <w:szCs w:val="18"/>
-          <w:lang w:eastAsia="en-CA"/>
-        </w:rPr>
-        <w:t>Postconditions</w:t>
-      </w:r>
-      <w:proofErr w:type="spellEnd"/>
-      <w:r>
-        <w:rPr>
-          <w:rFonts w:ascii="Consolas" w:eastAsia="Times New Roman" w:hAnsi="Consolas" w:cs="Consolas"/>
-          <w:color w:val="333333"/>
-          <w:sz w:val="18"/>
-          <w:szCs w:val="18"/>
-          <w:lang w:eastAsia="en-CA"/>
-        </w:rPr>
-        <w:t xml:space="preserve">: </w:t>
+          <w:rFonts w:ascii="Times New Roman" w:eastAsia="Times New Roman" w:hAnsi="Times New Roman" w:cs="Times New Roman"/>
+          <w:sz w:val="24"/>
+          <w:szCs w:val="24"/>
+          <w:lang w:eastAsia="en-CA"/>
+        </w:rPr>
+      </w:pPr>
+      <w:r>
+        <w:rPr>
+          <w:rFonts w:ascii="Times New Roman" w:eastAsia="Times New Roman" w:hAnsi="Times New Roman" w:cs="Times New Roman"/>
+          <w:sz w:val="24"/>
+          <w:szCs w:val="24"/>
+          <w:lang w:eastAsia="en-CA"/>
+        </w:rPr>
+        <w:t>The information is in a doubly linked list.</w:t>
       </w:r>
     </w:p>
     <w:p>
@@ -885,42 +874,84 @@
         </w:tabs>
         <w:spacing w:after="0" w:line="270" w:lineRule="atLeast"/>
         <w:rPr>
-          <w:rFonts w:ascii="Consolas" w:eastAsia="Times New Roman" w:hAnsi="Consolas" w:cs="Consolas"/>
-          <w:color w:val="333333"/>
-          <w:sz w:val="18"/>
-          <w:szCs w:val="18"/>
-          <w:lang w:eastAsia="en-CA"/>
-        </w:rPr>
-      </w:pPr>
-      <w:r>
-        <w:rPr>
-          <w:rFonts w:ascii="Consolas" w:eastAsia="Times New Roman" w:hAnsi="Consolas" w:cs="Consolas"/>
-          <w:color w:val="333333"/>
-          <w:sz w:val="18"/>
-          <w:szCs w:val="18"/>
-          <w:lang w:eastAsia="en-CA"/>
-        </w:rPr>
-        <w:t xml:space="preserve">                </w:t>
-      </w:r>
-      <w:r>
-        <w:rPr>
-          <w:rFonts w:ascii="Consolas" w:eastAsia="Times New Roman" w:hAnsi="Consolas" w:cs="Consolas"/>
-          <w:color w:val="333333"/>
-          <w:sz w:val="18"/>
-          <w:szCs w:val="18"/>
-          <w:lang w:eastAsia="en-CA"/>
-        </w:rPr>
-        <w:t>  </w:t>
-      </w:r>
-      <w:r>
-        <w:rPr>
-          <w:rFonts w:ascii="Consolas" w:eastAsia="Times New Roman" w:hAnsi="Consolas" w:cs="Consolas"/>
-          <w:color w:val="333333"/>
-          <w:sz w:val="18"/>
-          <w:szCs w:val="18"/>
+          <w:rFonts w:ascii="Times New Roman" w:eastAsia="Times New Roman" w:hAnsi="Times New Roman" w:cs="Times New Roman"/>
+          <w:sz w:val="24"/>
+          <w:szCs w:val="24"/>
+          <w:lang w:eastAsia="en-CA"/>
+        </w:rPr>
+      </w:pPr>
+      <w:proofErr w:type="spellStart"/>
+      <w:r>
+        <w:rPr>
+          <w:rFonts w:ascii="Times New Roman" w:eastAsia="Times New Roman" w:hAnsi="Times New Roman" w:cs="Times New Roman"/>
+          <w:b/>
+          <w:sz w:val="24"/>
+          <w:szCs w:val="24"/>
+          <w:lang w:eastAsia="en-CA"/>
+        </w:rPr>
+        <w:t>Postconditions</w:t>
+      </w:r>
+      <w:proofErr w:type="spellEnd"/>
+      <w:r>
+        <w:rPr>
+          <w:rFonts w:ascii="Times New Roman" w:eastAsia="Times New Roman" w:hAnsi="Times New Roman" w:cs="Times New Roman"/>
+          <w:sz w:val="24"/>
+          <w:szCs w:val="24"/>
+          <w:lang w:eastAsia="en-CA"/>
+        </w:rPr>
+        <w:t xml:space="preserve">: </w:t>
+      </w:r>
+    </w:p>
+    <w:p>
+      <w:pPr>
+        <w:pStyle w:val="ListParagraph"/>
+        <w:numPr>
+          <w:ilvl w:val="0"/>
+          <w:numId w:val="3"/>
+        </w:numPr>
+        <w:tabs>
+          <w:tab w:val="left" w:pos="916"/>
+          <w:tab w:val="left" w:pos="1832"/>
+          <w:tab w:val="left" w:pos="2748"/>
+          <w:tab w:val="left" w:pos="3664"/>
+          <w:tab w:val="left" w:pos="4580"/>
+          <w:tab w:val="left" w:pos="5496"/>
+          <w:tab w:val="left" w:pos="6412"/>
+          <w:tab w:val="left" w:pos="7328"/>
+          <w:tab w:val="left" w:pos="8244"/>
+          <w:tab w:val="left" w:pos="9160"/>
+          <w:tab w:val="left" w:pos="10076"/>
+          <w:tab w:val="left" w:pos="10992"/>
+          <w:tab w:val="left" w:pos="11908"/>
+          <w:tab w:val="left" w:pos="12824"/>
+          <w:tab w:val="left" w:pos="13740"/>
+          <w:tab w:val="left" w:pos="14656"/>
+        </w:tabs>
+        <w:spacing w:after="0" w:line="270" w:lineRule="atLeast"/>
+        <w:rPr>
+          <w:rFonts w:ascii="Times New Roman" w:eastAsia="Times New Roman" w:hAnsi="Times New Roman" w:cs="Times New Roman"/>
+          <w:sz w:val="24"/>
+          <w:szCs w:val="24"/>
+          <w:lang w:eastAsia="en-CA"/>
+        </w:rPr>
+      </w:pPr>
+      <w:r>
+        <w:rPr>
+          <w:rFonts w:ascii="Times New Roman" w:eastAsia="Times New Roman" w:hAnsi="Times New Roman" w:cs="Times New Roman"/>
+          <w:sz w:val="24"/>
+          <w:szCs w:val="24"/>
           <w:lang w:eastAsia="en-CA"/>
         </w:rPr>
         <w:t>The list is printed with all relevant information</w:t>
+      </w:r>
+      <w:r>
+        <w:rPr>
+          <w:rFonts w:ascii="Times New Roman" w:eastAsia="Times New Roman" w:hAnsi="Times New Roman" w:cs="Times New Roman"/>
+          <w:sz w:val="24"/>
+          <w:szCs w:val="24"/>
+          <w:lang w:eastAsia="en-CA"/>
+        </w:rPr>
+        <w:t>.</w:t>
       </w:r>
     </w:p>
     <w:sectPr>
@@ -931,6 +962,359 @@
     </w:sectPr>
   </w:body>
 </w:document>
+</file>
+
+<file path=word/numbering.xml><?xml version="1.0" encoding="utf-8"?>
+<w:numbering xmlns:ve="http://schemas.openxmlformats.org/markup-compatibility/2006" xmlns:o="urn:schemas-microsoft-com:office:office" xmlns:r="http://schemas.openxmlformats.org/officeDocument/2006/relationships" xmlns:m="http://schemas.openxmlformats.org/officeDocument/2006/math" xmlns:v="urn:schemas-microsoft-com:vml" xmlns:wp="http://schemas.openxmlformats.org/drawingml/2006/wordprocessingDrawing" xmlns:w10="urn:schemas-microsoft-com:office:word" xmlns:w="http://schemas.openxmlformats.org/wordprocessingml/2006/main" xmlns:wne="http://schemas.microsoft.com/office/word/2006/wordml">
+  <w:abstractNum w:abstractNumId="0">
+    <w:nsid w:val="0C1775FD"/>
+    <w:multiLevelType w:val="hybridMultilevel"/>
+    <w:tmpl w:val="8F6C9972"/>
+    <w:lvl w:ilvl="0" w:tplc="04090001">
+      <w:start w:val="1"/>
+      <w:numFmt w:val="bullet"/>
+      <w:lvlText w:val=""/>
+      <w:lvlJc w:val="left"/>
+      <w:pPr>
+        <w:ind w:left="720" w:hanging="360"/>
+      </w:pPr>
+      <w:rPr>
+        <w:rFonts w:ascii="Symbol" w:hAnsi="Symbol" w:hint="default"/>
+      </w:rPr>
+    </w:lvl>
+    <w:lvl w:ilvl="1" w:tplc="04090003" w:tentative="1">
+      <w:start w:val="1"/>
+      <w:numFmt w:val="bullet"/>
+      <w:lvlText w:val="o"/>
+      <w:lvlJc w:val="left"/>
+      <w:pPr>
+        <w:ind w:left="1440" w:hanging="360"/>
+      </w:pPr>
+      <w:rPr>
+        <w:rFonts w:ascii="Courier New" w:hAnsi="Courier New" w:cs="Courier New" w:hint="default"/>
+      </w:rPr>
+    </w:lvl>
+    <w:lvl w:ilvl="2" w:tplc="04090005" w:tentative="1">
+      <w:start w:val="1"/>
+      <w:numFmt w:val="bullet"/>
+      <w:lvlText w:val=""/>
+      <w:lvlJc w:val="left"/>
+      <w:pPr>
+        <w:ind w:left="2160" w:hanging="360"/>
+      </w:pPr>
+      <w:rPr>
+        <w:rFonts w:ascii="Wingdings" w:hAnsi="Wingdings" w:hint="default"/>
+      </w:rPr>
+    </w:lvl>
+    <w:lvl w:ilvl="3" w:tplc="04090001" w:tentative="1">
+      <w:start w:val="1"/>
+      <w:numFmt w:val="bullet"/>
+      <w:lvlText w:val=""/>
+      <w:lvlJc w:val="left"/>
+      <w:pPr>
+        <w:ind w:left="2880" w:hanging="360"/>
+      </w:pPr>
+      <w:rPr>
+        <w:rFonts w:ascii="Symbol" w:hAnsi="Symbol" w:hint="default"/>
+      </w:rPr>
+    </w:lvl>
+    <w:lvl w:ilvl="4" w:tplc="04090003" w:tentative="1">
+      <w:start w:val="1"/>
+      <w:numFmt w:val="bullet"/>
+      <w:lvlText w:val="o"/>
+      <w:lvlJc w:val="left"/>
+      <w:pPr>
+        <w:ind w:left="3600" w:hanging="360"/>
+      </w:pPr>
+      <w:rPr>
+        <w:rFonts w:ascii="Courier New" w:hAnsi="Courier New" w:cs="Courier New" w:hint="default"/>
+      </w:rPr>
+    </w:lvl>
+    <w:lvl w:ilvl="5" w:tplc="04090005" w:tentative="1">
+      <w:start w:val="1"/>
+      <w:numFmt w:val="bullet"/>
+      <w:lvlText w:val=""/>
+      <w:lvlJc w:val="left"/>
+      <w:pPr>
+        <w:ind w:left="4320" w:hanging="360"/>
+      </w:pPr>
+      <w:rPr>
+        <w:rFonts w:ascii="Wingdings" w:hAnsi="Wingdings" w:hint="default"/>
+      </w:rPr>
+    </w:lvl>
+    <w:lvl w:ilvl="6" w:tplc="04090001" w:tentative="1">
+      <w:start w:val="1"/>
+      <w:numFmt w:val="bullet"/>
+      <w:lvlText w:val=""/>
+      <w:lvlJc w:val="left"/>
+      <w:pPr>
+        <w:ind w:left="5040" w:hanging="360"/>
+      </w:pPr>
+      <w:rPr>
+        <w:rFonts w:ascii="Symbol" w:hAnsi="Symbol" w:hint="default"/>
+      </w:rPr>
+    </w:lvl>
+    <w:lvl w:ilvl="7" w:tplc="04090003" w:tentative="1">
+      <w:start w:val="1"/>
+      <w:numFmt w:val="bullet"/>
+      <w:lvlText w:val="o"/>
+      <w:lvlJc w:val="left"/>
+      <w:pPr>
+        <w:ind w:left="5760" w:hanging="360"/>
+      </w:pPr>
+      <w:rPr>
+        <w:rFonts w:ascii="Courier New" w:hAnsi="Courier New" w:cs="Courier New" w:hint="default"/>
+      </w:rPr>
+    </w:lvl>
+    <w:lvl w:ilvl="8" w:tplc="04090005" w:tentative="1">
+      <w:start w:val="1"/>
+      <w:numFmt w:val="bullet"/>
+      <w:lvlText w:val=""/>
+      <w:lvlJc w:val="left"/>
+      <w:pPr>
+        <w:ind w:left="6480" w:hanging="360"/>
+      </w:pPr>
+      <w:rPr>
+        <w:rFonts w:ascii="Wingdings" w:hAnsi="Wingdings" w:hint="default"/>
+      </w:rPr>
+    </w:lvl>
+  </w:abstractNum>
+  <w:abstractNum w:abstractNumId="1">
+    <w:nsid w:val="12382050"/>
+    <w:multiLevelType w:val="hybridMultilevel"/>
+    <w:tmpl w:val="C1DC96BC"/>
+    <w:lvl w:ilvl="0" w:tplc="04090001">
+      <w:start w:val="1"/>
+      <w:numFmt w:val="bullet"/>
+      <w:lvlText w:val=""/>
+      <w:lvlJc w:val="left"/>
+      <w:pPr>
+        <w:ind w:left="765" w:hanging="360"/>
+      </w:pPr>
+      <w:rPr>
+        <w:rFonts w:ascii="Symbol" w:hAnsi="Symbol" w:hint="default"/>
+      </w:rPr>
+    </w:lvl>
+    <w:lvl w:ilvl="1" w:tplc="04090003" w:tentative="1">
+      <w:start w:val="1"/>
+      <w:numFmt w:val="bullet"/>
+      <w:lvlText w:val="o"/>
+      <w:lvlJc w:val="left"/>
+      <w:pPr>
+        <w:ind w:left="1485" w:hanging="360"/>
+      </w:pPr>
+      <w:rPr>
+        <w:rFonts w:ascii="Courier New" w:hAnsi="Courier New" w:cs="Courier New" w:hint="default"/>
+      </w:rPr>
+    </w:lvl>
+    <w:lvl w:ilvl="2" w:tplc="04090005" w:tentative="1">
+      <w:start w:val="1"/>
+      <w:numFmt w:val="bullet"/>
+      <w:lvlText w:val=""/>
+      <w:lvlJc w:val="left"/>
+      <w:pPr>
+        <w:ind w:left="2205" w:hanging="360"/>
+      </w:pPr>
+      <w:rPr>
+        <w:rFonts w:ascii="Wingdings" w:hAnsi="Wingdings" w:hint="default"/>
+      </w:rPr>
+    </w:lvl>
+    <w:lvl w:ilvl="3" w:tplc="04090001" w:tentative="1">
+      <w:start w:val="1"/>
+      <w:numFmt w:val="bullet"/>
+      <w:lvlText w:val=""/>
+      <w:lvlJc w:val="left"/>
+      <w:pPr>
+        <w:ind w:left="2925" w:hanging="360"/>
+      </w:pPr>
+      <w:rPr>
+        <w:rFonts w:ascii="Symbol" w:hAnsi="Symbol" w:hint="default"/>
+      </w:rPr>
+    </w:lvl>
+    <w:lvl w:ilvl="4" w:tplc="04090003" w:tentative="1">
+      <w:start w:val="1"/>
+      <w:numFmt w:val="bullet"/>
+      <w:lvlText w:val="o"/>
+      <w:lvlJc w:val="left"/>
+      <w:pPr>
+        <w:ind w:left="3645" w:hanging="360"/>
+      </w:pPr>
+      <w:rPr>
+        <w:rFonts w:ascii="Courier New" w:hAnsi="Courier New" w:cs="Courier New" w:hint="default"/>
+      </w:rPr>
+    </w:lvl>
+    <w:lvl w:ilvl="5" w:tplc="04090005" w:tentative="1">
+      <w:start w:val="1"/>
+      <w:numFmt w:val="bullet"/>
+      <w:lvlText w:val=""/>
+      <w:lvlJc w:val="left"/>
+      <w:pPr>
+        <w:ind w:left="4365" w:hanging="360"/>
+      </w:pPr>
+      <w:rPr>
+        <w:rFonts w:ascii="Wingdings" w:hAnsi="Wingdings" w:hint="default"/>
+      </w:rPr>
+    </w:lvl>
+    <w:lvl w:ilvl="6" w:tplc="04090001" w:tentative="1">
+      <w:start w:val="1"/>
+      <w:numFmt w:val="bullet"/>
+      <w:lvlText w:val=""/>
+      <w:lvlJc w:val="left"/>
+      <w:pPr>
+        <w:ind w:left="5085" w:hanging="360"/>
+      </w:pPr>
+      <w:rPr>
+        <w:rFonts w:ascii="Symbol" w:hAnsi="Symbol" w:hint="default"/>
+      </w:rPr>
+    </w:lvl>
+    <w:lvl w:ilvl="7" w:tplc="04090003" w:tentative="1">
+      <w:start w:val="1"/>
+      <w:numFmt w:val="bullet"/>
+      <w:lvlText w:val="o"/>
+      <w:lvlJc w:val="left"/>
+      <w:pPr>
+        <w:ind w:left="5805" w:hanging="360"/>
+      </w:pPr>
+      <w:rPr>
+        <w:rFonts w:ascii="Courier New" w:hAnsi="Courier New" w:cs="Courier New" w:hint="default"/>
+      </w:rPr>
+    </w:lvl>
+    <w:lvl w:ilvl="8" w:tplc="04090005" w:tentative="1">
+      <w:start w:val="1"/>
+      <w:numFmt w:val="bullet"/>
+      <w:lvlText w:val=""/>
+      <w:lvlJc w:val="left"/>
+      <w:pPr>
+        <w:ind w:left="6525" w:hanging="360"/>
+      </w:pPr>
+      <w:rPr>
+        <w:rFonts w:ascii="Wingdings" w:hAnsi="Wingdings" w:hint="default"/>
+      </w:rPr>
+    </w:lvl>
+  </w:abstractNum>
+  <w:abstractNum w:abstractNumId="2">
+    <w:nsid w:val="33575CC4"/>
+    <w:multiLevelType w:val="hybridMultilevel"/>
+    <w:tmpl w:val="993ACB24"/>
+    <w:lvl w:ilvl="0" w:tplc="04090001">
+      <w:start w:val="1"/>
+      <w:numFmt w:val="bullet"/>
+      <w:lvlText w:val=""/>
+      <w:lvlJc w:val="left"/>
+      <w:pPr>
+        <w:ind w:left="720" w:hanging="360"/>
+      </w:pPr>
+      <w:rPr>
+        <w:rFonts w:ascii="Symbol" w:hAnsi="Symbol" w:hint="default"/>
+      </w:rPr>
+    </w:lvl>
+    <w:lvl w:ilvl="1" w:tplc="04090003" w:tentative="1">
+      <w:start w:val="1"/>
+      <w:numFmt w:val="bullet"/>
+      <w:lvlText w:val="o"/>
+      <w:lvlJc w:val="left"/>
+      <w:pPr>
+        <w:ind w:left="1440" w:hanging="360"/>
+      </w:pPr>
+      <w:rPr>
+        <w:rFonts w:ascii="Courier New" w:hAnsi="Courier New" w:cs="Courier New" w:hint="default"/>
+      </w:rPr>
+    </w:lvl>
+    <w:lvl w:ilvl="2" w:tplc="04090005" w:tentative="1">
+      <w:start w:val="1"/>
+      <w:numFmt w:val="bullet"/>
+      <w:lvlText w:val=""/>
+      <w:lvlJc w:val="left"/>
+      <w:pPr>
+        <w:ind w:left="2160" w:hanging="360"/>
+      </w:pPr>
+      <w:rPr>
+        <w:rFonts w:ascii="Wingdings" w:hAnsi="Wingdings" w:hint="default"/>
+      </w:rPr>
+    </w:lvl>
+    <w:lvl w:ilvl="3" w:tplc="04090001" w:tentative="1">
+      <w:start w:val="1"/>
+      <w:numFmt w:val="bullet"/>
+      <w:lvlText w:val=""/>
+      <w:lvlJc w:val="left"/>
+      <w:pPr>
+        <w:ind w:left="2880" w:hanging="360"/>
+      </w:pPr>
+      <w:rPr>
+        <w:rFonts w:ascii="Symbol" w:hAnsi="Symbol" w:hint="default"/>
+      </w:rPr>
+    </w:lvl>
+    <w:lvl w:ilvl="4" w:tplc="04090003" w:tentative="1">
+      <w:start w:val="1"/>
+      <w:numFmt w:val="bullet"/>
+      <w:lvlText w:val="o"/>
+      <w:lvlJc w:val="left"/>
+      <w:pPr>
+        <w:ind w:left="3600" w:hanging="360"/>
+      </w:pPr>
+      <w:rPr>
+        <w:rFonts w:ascii="Courier New" w:hAnsi="Courier New" w:cs="Courier New" w:hint="default"/>
+      </w:rPr>
+    </w:lvl>
+    <w:lvl w:ilvl="5" w:tplc="04090005" w:tentative="1">
+      <w:start w:val="1"/>
+      <w:numFmt w:val="bullet"/>
+      <w:lvlText w:val=""/>
+      <w:lvlJc w:val="left"/>
+      <w:pPr>
+        <w:ind w:left="4320" w:hanging="360"/>
+      </w:pPr>
+      <w:rPr>
+        <w:rFonts w:ascii="Wingdings" w:hAnsi="Wingdings" w:hint="default"/>
+      </w:rPr>
+    </w:lvl>
+    <w:lvl w:ilvl="6" w:tplc="04090001" w:tentative="1">
+      <w:start w:val="1"/>
+      <w:numFmt w:val="bullet"/>
+      <w:lvlText w:val=""/>
+      <w:lvlJc w:val="left"/>
+      <w:pPr>
+        <w:ind w:left="5040" w:hanging="360"/>
+      </w:pPr>
+      <w:rPr>
+        <w:rFonts w:ascii="Symbol" w:hAnsi="Symbol" w:hint="default"/>
+      </w:rPr>
+    </w:lvl>
+    <w:lvl w:ilvl="7" w:tplc="04090003" w:tentative="1">
+      <w:start w:val="1"/>
+      <w:numFmt w:val="bullet"/>
+      <w:lvlText w:val="o"/>
+      <w:lvlJc w:val="left"/>
+      <w:pPr>
+        <w:ind w:left="5760" w:hanging="360"/>
+      </w:pPr>
+      <w:rPr>
+        <w:rFonts w:ascii="Courier New" w:hAnsi="Courier New" w:cs="Courier New" w:hint="default"/>
+      </w:rPr>
+    </w:lvl>
+    <w:lvl w:ilvl="8" w:tplc="04090005" w:tentative="1">
+      <w:start w:val="1"/>
+      <w:numFmt w:val="bullet"/>
+      <w:lvlText w:val=""/>
+      <w:lvlJc w:val="left"/>
+      <w:pPr>
+        <w:ind w:left="6480" w:hanging="360"/>
+      </w:pPr>
+      <w:rPr>
+        <w:rFonts w:ascii="Wingdings" w:hAnsi="Wingdings" w:hint="default"/>
+      </w:rPr>
+    </w:lvl>
+  </w:abstractNum>
+  <w:num w:numId="1">
+    <w:abstractNumId w:val="0"/>
+  </w:num>
+  <w:num w:numId="2">
+    <w:abstractNumId w:val="2"/>
+  </w:num>
+  <w:num w:numId="3">
+    <w:abstractNumId w:val="1"/>
+  </w:num>
+</w:numbering>
 </file>
 
 <file path=word/styles.xml><?xml version="1.0" encoding="utf-8"?>
@@ -1201,6 +1585,17 @@
       <w:szCs w:val="20"/>
       <w:lang w:eastAsia="en-CA"/>
     </w:rPr>
+  </w:style>
+  <w:style w:type="paragraph" w:styleId="ListParagraph">
+    <w:name w:val="List Paragraph"/>
+    <w:basedOn w:val="Normal"/>
+    <w:uiPriority w:val="34"/>
+    <w:qFormat/>
+    <w:rsid w:val="00A30A2E"/>
+    <w:pPr>
+      <w:ind w:left="720"/>
+      <w:contextualSpacing/>
+    </w:pPr>
   </w:style>
 </w:styles>
 </file>
@@ -1493,7 +1888,7 @@
 </file>
 
 <file path=customXml/itemProps1.xml><?xml version="1.0" encoding="utf-8"?>
-<ds:datastoreItem xmlns:ds="http://schemas.openxmlformats.org/officeDocument/2006/customXml" ds:itemID="{69902838-CA40-4EB3-A761-0D2D99923B54}">
+<ds:datastoreItem xmlns:ds="http://schemas.openxmlformats.org/officeDocument/2006/customXml" ds:itemID="{FB88D619-3077-4EBE-8BA5-732BF8DB6DFF}">
   <ds:schemaRefs>
     <ds:schemaRef ds:uri="http://schemas.openxmlformats.org/officeDocument/2006/bibliography"/>
   </ds:schemaRefs>

</xml_diff>